<commit_message>
added price to Meal
</commit_message>
<xml_diff>
--- a/commands.docx
+++ b/commands.docx
@@ -444,6 +444,7 @@
           <w:lang w:val="en-US"/>
         </w:rPr>
       </w:pPr>
+      <w:proofErr w:type="spellStart"/>
       <w:r>
         <w:rPr>
           <w:i/>
@@ -460,6 +461,7 @@
         </w:rPr>
         <w:t>Name</w:t>
       </w:r>
+      <w:proofErr w:type="spellEnd"/>
     </w:p>
     <w:p>
       <w:pPr>
@@ -925,7 +927,37 @@
           <w:color w:val="0070C0"/>
           <w:lang w:val="en-US"/>
         </w:rPr>
-        <w:t>type</w:t>
+        <w:t>T</w:t>
+      </w:r>
+      <w:r>
+        <w:rPr>
+          <w:i/>
+          <w:color w:val="0070C0"/>
+          <w:lang w:val="en-US"/>
+        </w:rPr>
+        <w:t>ype</w:t>
+      </w:r>
+    </w:p>
+    <w:p>
+      <w:pPr>
+        <w:pStyle w:val="Paragraphedeliste"/>
+        <w:numPr>
+          <w:ilvl w:val="3"/>
+          <w:numId w:val="1"/>
+        </w:numPr>
+        <w:rPr>
+          <w:i/>
+          <w:color w:val="0070C0"/>
+          <w:lang w:val="en-US"/>
+        </w:rPr>
+      </w:pPr>
+      <w:r>
+        <w:rPr>
+          <w:i/>
+          <w:color w:val="0070C0"/>
+          <w:lang w:val="en-US"/>
+        </w:rPr>
+        <w:t>Price</w:t>
       </w:r>
     </w:p>
     <w:p>
@@ -1377,7 +1409,6 @@
         <w:rPr>
           <w:lang w:val="en-US"/>
         </w:rPr>
-        <w:lastRenderedPageBreak/>
         <w:t xml:space="preserve">Get </w:t>
       </w:r>
       <w:r>
@@ -1788,13 +1819,23 @@
           <w:lang w:val="en-US"/>
         </w:rPr>
       </w:pPr>
-      <w:r>
-        <w:rPr>
-          <w:i/>
-          <w:color w:val="538135" w:themeColor="accent6" w:themeShade="BF"/>
-          <w:lang w:val="en-US"/>
-        </w:rPr>
-        <w:t>MealReservation ID</w:t>
+      <w:proofErr w:type="spellStart"/>
+      <w:r>
+        <w:rPr>
+          <w:i/>
+          <w:color w:val="538135" w:themeColor="accent6" w:themeShade="BF"/>
+          <w:lang w:val="en-US"/>
+        </w:rPr>
+        <w:t>MealReservation</w:t>
+      </w:r>
+      <w:proofErr w:type="spellEnd"/>
+      <w:r>
+        <w:rPr>
+          <w:i/>
+          <w:color w:val="538135" w:themeColor="accent6" w:themeShade="BF"/>
+          <w:lang w:val="en-US"/>
+        </w:rPr>
+        <w:t xml:space="preserve"> ID</w:t>
       </w:r>
     </w:p>
     <w:p>
@@ -2380,539 +2421,641 @@
         </w:rPr>
         <w:t xml:space="preserve"> n</w:t>
       </w:r>
+      <w:r>
+        <w:rPr>
+          <w:i/>
+          <w:color w:val="0070C0"/>
+          <w:lang w:val="en-US"/>
+        </w:rPr>
+        <w:t>umber</w:t>
+      </w:r>
+    </w:p>
+    <w:p>
+      <w:pPr>
+        <w:pStyle w:val="Paragraphedeliste"/>
+        <w:ind w:left="2880"/>
+        <w:rPr>
+          <w:i/>
+          <w:color w:val="0070C0"/>
+          <w:lang w:val="en-US"/>
+        </w:rPr>
+      </w:pPr>
+    </w:p>
+    <w:p>
+      <w:pPr>
+        <w:pStyle w:val="Paragraphedeliste"/>
+        <w:numPr>
+          <w:ilvl w:val="1"/>
+          <w:numId w:val="1"/>
+        </w:numPr>
+        <w:rPr>
+          <w:lang w:val="en-US"/>
+        </w:rPr>
+      </w:pPr>
+      <w:r>
+        <w:rPr>
+          <w:lang w:val="en-US"/>
+        </w:rPr>
+        <w:t>Get meal reservation list</w:t>
+      </w:r>
+    </w:p>
+    <w:p>
+      <w:pPr>
+        <w:pStyle w:val="Paragraphedeliste"/>
+        <w:numPr>
+          <w:ilvl w:val="2"/>
+          <w:numId w:val="1"/>
+        </w:numPr>
+        <w:rPr>
+          <w:i/>
+          <w:color w:val="538135" w:themeColor="accent6" w:themeShade="BF"/>
+          <w:lang w:val="en-US"/>
+        </w:rPr>
+      </w:pPr>
+      <w:r>
+        <w:rPr>
+          <w:i/>
+          <w:color w:val="538135" w:themeColor="accent6" w:themeShade="BF"/>
+          <w:lang w:val="en-US"/>
+        </w:rPr>
+        <w:t>token</w:t>
+      </w:r>
+    </w:p>
+    <w:p>
+      <w:pPr>
+        <w:pStyle w:val="Paragraphedeliste"/>
+        <w:numPr>
+          <w:ilvl w:val="2"/>
+          <w:numId w:val="1"/>
+        </w:numPr>
+        <w:rPr>
+          <w:color w:val="538135" w:themeColor="accent6" w:themeShade="BF"/>
+          <w:lang w:val="en-US"/>
+        </w:rPr>
+      </w:pPr>
+      <w:proofErr w:type="spellStart"/>
+      <w:r>
+        <w:rPr>
+          <w:color w:val="538135" w:themeColor="accent6" w:themeShade="BF"/>
+          <w:lang w:val="en-US"/>
+        </w:rPr>
+        <w:t>idReservation</w:t>
+      </w:r>
+      <w:proofErr w:type="spellEnd"/>
+    </w:p>
+    <w:p>
+      <w:pPr>
+        <w:pStyle w:val="Paragraphedeliste"/>
+        <w:ind w:left="2160"/>
+        <w:rPr>
+          <w:lang w:val="en-US"/>
+        </w:rPr>
+      </w:pPr>
+    </w:p>
+    <w:p>
+      <w:pPr>
+        <w:pStyle w:val="Paragraphedeliste"/>
+        <w:numPr>
+          <w:ilvl w:val="2"/>
+          <w:numId w:val="1"/>
+        </w:numPr>
+        <w:rPr>
+          <w:i/>
+          <w:color w:val="0070C0"/>
+          <w:lang w:val="en-US"/>
+        </w:rPr>
+      </w:pPr>
+      <w:r>
+        <w:rPr>
+          <w:i/>
+          <w:color w:val="0070C0"/>
+          <w:lang w:val="en-US"/>
+        </w:rPr>
+        <w:t xml:space="preserve">List of ordered </w:t>
+      </w:r>
+      <w:r>
+        <w:rPr>
+          <w:i/>
+          <w:color w:val="0070C0"/>
+          <w:lang w:val="en-US"/>
+        </w:rPr>
+        <w:t>meal</w:t>
+      </w:r>
+    </w:p>
+    <w:p>
+      <w:pPr>
+        <w:pStyle w:val="Paragraphedeliste"/>
+        <w:numPr>
+          <w:ilvl w:val="3"/>
+          <w:numId w:val="1"/>
+        </w:numPr>
+        <w:rPr>
+          <w:i/>
+          <w:color w:val="0070C0"/>
+          <w:lang w:val="en-US"/>
+        </w:rPr>
+      </w:pPr>
+      <w:r>
+        <w:rPr>
+          <w:i/>
+          <w:color w:val="0070C0"/>
+          <w:lang w:val="en-US"/>
+        </w:rPr>
+        <w:t>ID</w:t>
+      </w:r>
+    </w:p>
+    <w:p>
+      <w:pPr>
+        <w:pStyle w:val="Paragraphedeliste"/>
+        <w:numPr>
+          <w:ilvl w:val="3"/>
+          <w:numId w:val="1"/>
+        </w:numPr>
+        <w:rPr>
+          <w:i/>
+          <w:color w:val="0070C0"/>
+          <w:lang w:val="en-US"/>
+        </w:rPr>
+      </w:pPr>
+      <w:r>
+        <w:rPr>
+          <w:i/>
+          <w:color w:val="0070C0"/>
+          <w:lang w:val="en-US"/>
+        </w:rPr>
+        <w:t>N</w:t>
+      </w:r>
+      <w:r>
+        <w:rPr>
+          <w:i/>
+          <w:color w:val="0070C0"/>
+          <w:lang w:val="en-US"/>
+        </w:rPr>
+        <w:t>ame</w:t>
+      </w:r>
+    </w:p>
+    <w:p>
+      <w:pPr>
+        <w:pStyle w:val="Paragraphedeliste"/>
+        <w:numPr>
+          <w:ilvl w:val="3"/>
+          <w:numId w:val="1"/>
+        </w:numPr>
+        <w:rPr>
+          <w:i/>
+          <w:color w:val="0070C0"/>
+          <w:lang w:val="en-US"/>
+        </w:rPr>
+      </w:pPr>
+      <w:r>
+        <w:rPr>
+          <w:i/>
+          <w:color w:val="0070C0"/>
+          <w:lang w:val="en-US"/>
+        </w:rPr>
+        <w:t>N</w:t>
+      </w:r>
+      <w:r>
+        <w:rPr>
+          <w:i/>
+          <w:color w:val="0070C0"/>
+          <w:lang w:val="en-US"/>
+        </w:rPr>
+        <w:t>umber</w:t>
+      </w:r>
+    </w:p>
+    <w:p>
+      <w:pPr>
+        <w:pStyle w:val="Paragraphedeliste"/>
+        <w:numPr>
+          <w:ilvl w:val="3"/>
+          <w:numId w:val="1"/>
+        </w:numPr>
+        <w:rPr>
+          <w:i/>
+          <w:color w:val="0070C0"/>
+          <w:lang w:val="en-US"/>
+        </w:rPr>
+      </w:pPr>
+      <w:r>
+        <w:rPr>
+          <w:i/>
+          <w:color w:val="0070C0"/>
+          <w:lang w:val="en-US"/>
+        </w:rPr>
+        <w:t>Price</w:t>
+      </w:r>
+    </w:p>
+    <w:p>
+      <w:pPr>
+        <w:pStyle w:val="Paragraphedeliste"/>
+        <w:ind w:left="2160"/>
+        <w:rPr>
+          <w:i/>
+          <w:lang w:val="en-US"/>
+        </w:rPr>
+      </w:pPr>
+    </w:p>
+    <w:p>
+      <w:pPr>
+        <w:pStyle w:val="Paragraphedeliste"/>
+        <w:numPr>
+          <w:ilvl w:val="1"/>
+          <w:numId w:val="1"/>
+        </w:numPr>
+        <w:rPr>
+          <w:lang w:val="en-US"/>
+        </w:rPr>
+      </w:pPr>
+      <w:r>
+        <w:rPr>
+          <w:lang w:val="en-US"/>
+        </w:rPr>
+        <w:t>Confirm reservation</w:t>
+      </w:r>
+    </w:p>
+    <w:p>
+      <w:pPr>
+        <w:pStyle w:val="Paragraphedeliste"/>
+        <w:numPr>
+          <w:ilvl w:val="2"/>
+          <w:numId w:val="1"/>
+        </w:numPr>
+        <w:rPr>
+          <w:i/>
+          <w:color w:val="538135" w:themeColor="accent6" w:themeShade="BF"/>
+          <w:lang w:val="en-US"/>
+        </w:rPr>
+      </w:pPr>
+      <w:r>
+        <w:rPr>
+          <w:i/>
+          <w:color w:val="538135" w:themeColor="accent6" w:themeShade="BF"/>
+          <w:lang w:val="en-US"/>
+        </w:rPr>
+        <w:t>token</w:t>
+      </w:r>
+    </w:p>
+    <w:p>
+      <w:pPr>
+        <w:pStyle w:val="Paragraphedeliste"/>
+        <w:numPr>
+          <w:ilvl w:val="2"/>
+          <w:numId w:val="1"/>
+        </w:numPr>
+        <w:rPr>
+          <w:i/>
+          <w:color w:val="538135" w:themeColor="accent6" w:themeShade="BF"/>
+          <w:lang w:val="en-US"/>
+        </w:rPr>
+      </w:pPr>
+      <w:r>
+        <w:rPr>
+          <w:i/>
+          <w:color w:val="538135" w:themeColor="accent6" w:themeShade="BF"/>
+          <w:lang w:val="en-US"/>
+        </w:rPr>
+        <w:t>Reservation ID</w:t>
+      </w:r>
+    </w:p>
+    <w:p>
+      <w:pPr>
+        <w:pStyle w:val="Paragraphedeliste"/>
+        <w:numPr>
+          <w:ilvl w:val="2"/>
+          <w:numId w:val="1"/>
+        </w:numPr>
+        <w:rPr>
+          <w:i/>
+          <w:color w:val="538135" w:themeColor="accent6" w:themeShade="BF"/>
+          <w:lang w:val="en-US"/>
+        </w:rPr>
+      </w:pPr>
+      <w:r>
+        <w:rPr>
+          <w:i/>
+          <w:color w:val="538135" w:themeColor="accent6" w:themeShade="BF"/>
+          <w:lang w:val="en-US"/>
+        </w:rPr>
+        <w:t>State (‘</w:t>
+      </w:r>
+      <w:proofErr w:type="spellStart"/>
+      <w:r>
+        <w:rPr>
+          <w:i/>
+          <w:color w:val="538135" w:themeColor="accent6" w:themeShade="BF"/>
+          <w:lang w:val="en-US"/>
+        </w:rPr>
+        <w:t>conf</w:t>
+      </w:r>
+      <w:proofErr w:type="spellEnd"/>
+      <w:r>
+        <w:rPr>
+          <w:i/>
+          <w:color w:val="538135" w:themeColor="accent6" w:themeShade="BF"/>
+          <w:lang w:val="en-US"/>
+        </w:rPr>
+        <w:t>’ or ‘</w:t>
+      </w:r>
+      <w:proofErr w:type="spellStart"/>
+      <w:r>
+        <w:rPr>
+          <w:i/>
+          <w:color w:val="538135" w:themeColor="accent6" w:themeShade="BF"/>
+          <w:lang w:val="en-US"/>
+        </w:rPr>
+        <w:t>rej</w:t>
+      </w:r>
+      <w:proofErr w:type="spellEnd"/>
+      <w:r>
+        <w:rPr>
+          <w:i/>
+          <w:color w:val="538135" w:themeColor="accent6" w:themeShade="BF"/>
+          <w:lang w:val="en-US"/>
+        </w:rPr>
+        <w:t>’)</w:t>
+      </w:r>
+    </w:p>
+    <w:p>
+      <w:pPr>
+        <w:pStyle w:val="Paragraphedeliste"/>
+        <w:ind w:left="2160"/>
+        <w:rPr>
+          <w:i/>
+          <w:color w:val="385623" w:themeColor="accent6" w:themeShade="80"/>
+          <w:lang w:val="en-US"/>
+        </w:rPr>
+      </w:pPr>
+    </w:p>
+    <w:p>
+      <w:pPr>
+        <w:pStyle w:val="Paragraphedeliste"/>
+        <w:numPr>
+          <w:ilvl w:val="1"/>
+          <w:numId w:val="1"/>
+        </w:numPr>
+        <w:rPr>
+          <w:lang w:val="en-US"/>
+        </w:rPr>
+      </w:pPr>
+      <w:proofErr w:type="spellStart"/>
+      <w:r>
+        <w:rPr>
+          <w:lang w:val="en-US"/>
+        </w:rPr>
+        <w:t>SetSit</w:t>
+      </w:r>
+      <w:proofErr w:type="spellEnd"/>
+    </w:p>
+    <w:p>
+      <w:pPr>
+        <w:pStyle w:val="Paragraphedeliste"/>
+        <w:numPr>
+          <w:ilvl w:val="2"/>
+          <w:numId w:val="1"/>
+        </w:numPr>
+        <w:rPr>
+          <w:i/>
+          <w:color w:val="538135" w:themeColor="accent6" w:themeShade="BF"/>
+          <w:lang w:val="en-US"/>
+        </w:rPr>
+      </w:pPr>
+      <w:r>
+        <w:rPr>
+          <w:i/>
+          <w:color w:val="538135" w:themeColor="accent6" w:themeShade="BF"/>
+          <w:lang w:val="en-US"/>
+        </w:rPr>
+        <w:t>token</w:t>
+      </w:r>
+    </w:p>
+    <w:p>
+      <w:pPr>
+        <w:pStyle w:val="Paragraphedeliste"/>
+        <w:numPr>
+          <w:ilvl w:val="2"/>
+          <w:numId w:val="1"/>
+        </w:numPr>
+        <w:rPr>
+          <w:color w:val="538135" w:themeColor="accent6" w:themeShade="BF"/>
+          <w:lang w:val="en-US"/>
+        </w:rPr>
+      </w:pPr>
+      <w:r>
+        <w:rPr>
+          <w:color w:val="538135" w:themeColor="accent6" w:themeShade="BF"/>
+          <w:lang w:val="en-US"/>
+        </w:rPr>
+        <w:t>Reservation ID</w:t>
+      </w:r>
+    </w:p>
+    <w:p>
+      <w:pPr>
+        <w:pStyle w:val="Paragraphedeliste"/>
+        <w:numPr>
+          <w:ilvl w:val="2"/>
+          <w:numId w:val="1"/>
+        </w:numPr>
+        <w:rPr>
+          <w:i/>
+          <w:lang w:val="en-US"/>
+        </w:rPr>
+      </w:pPr>
+      <w:proofErr w:type="spellStart"/>
+      <w:r>
+        <w:rPr>
+          <w:i/>
+          <w:color w:val="538135" w:themeColor="accent6" w:themeShade="BF"/>
+          <w:lang w:val="en-US"/>
+        </w:rPr>
+        <w:t>sitNumber</w:t>
+      </w:r>
+      <w:proofErr w:type="spellEnd"/>
+    </w:p>
+    <w:p>
+      <w:pPr>
+        <w:pStyle w:val="Paragraphedeliste"/>
+        <w:ind w:left="1440"/>
+        <w:rPr>
+          <w:lang w:val="en-US"/>
+        </w:rPr>
+      </w:pPr>
+    </w:p>
+    <w:p>
+      <w:pPr>
+        <w:pStyle w:val="Paragraphedeliste"/>
+        <w:numPr>
+          <w:ilvl w:val="1"/>
+          <w:numId w:val="1"/>
+        </w:numPr>
+        <w:rPr>
+          <w:highlight w:val="yellow"/>
+          <w:lang w:val="en-US"/>
+        </w:rPr>
+      </w:pPr>
+      <w:r>
+        <w:rPr>
+          <w:highlight w:val="yellow"/>
+          <w:lang w:val="en-US"/>
+        </w:rPr>
+        <w:t>Check</w:t>
+      </w:r>
+    </w:p>
+    <w:p>
+      <w:pPr>
+        <w:pStyle w:val="Paragraphedeliste"/>
+        <w:numPr>
+          <w:ilvl w:val="2"/>
+          <w:numId w:val="1"/>
+        </w:numPr>
+        <w:rPr>
+          <w:i/>
+          <w:color w:val="538135" w:themeColor="accent6" w:themeShade="BF"/>
+          <w:lang w:val="en-US"/>
+        </w:rPr>
+      </w:pPr>
+      <w:r>
+        <w:rPr>
+          <w:i/>
+          <w:color w:val="538135" w:themeColor="accent6" w:themeShade="BF"/>
+          <w:lang w:val="en-US"/>
+        </w:rPr>
+        <w:t>Token</w:t>
+      </w:r>
+    </w:p>
+    <w:p>
+      <w:pPr>
+        <w:pStyle w:val="Paragraphedeliste"/>
+        <w:numPr>
+          <w:ilvl w:val="2"/>
+          <w:numId w:val="1"/>
+        </w:numPr>
+        <w:rPr>
+          <w:lang w:val="en-US"/>
+        </w:rPr>
+      </w:pPr>
+      <w:r>
+        <w:rPr>
+          <w:i/>
+          <w:color w:val="538135" w:themeColor="accent6" w:themeShade="BF"/>
+          <w:lang w:val="en-US"/>
+        </w:rPr>
+        <w:t>Reservation ID</w:t>
+      </w:r>
+      <w:r>
+        <w:rPr>
+          <w:lang w:val="en-US"/>
+        </w:rPr>
+        <w:br/>
+      </w:r>
+    </w:p>
+    <w:p>
+      <w:pPr>
+        <w:pStyle w:val="Paragraphedeliste"/>
+        <w:numPr>
+          <w:ilvl w:val="1"/>
+          <w:numId w:val="1"/>
+        </w:numPr>
+        <w:rPr>
+          <w:lang w:val="en-US"/>
+        </w:rPr>
+      </w:pPr>
+      <w:r>
+        <w:rPr>
+          <w:lang w:val="en-US"/>
+        </w:rPr>
+        <w:t>Add meal</w:t>
+      </w:r>
+    </w:p>
+    <w:p>
+      <w:pPr>
+        <w:pStyle w:val="Paragraphedeliste"/>
+        <w:numPr>
+          <w:ilvl w:val="2"/>
+          <w:numId w:val="1"/>
+        </w:numPr>
+        <w:rPr>
+          <w:i/>
+          <w:color w:val="538135" w:themeColor="accent6" w:themeShade="BF"/>
+          <w:lang w:val="en-US"/>
+        </w:rPr>
+      </w:pPr>
+      <w:r>
+        <w:rPr>
+          <w:i/>
+          <w:color w:val="538135" w:themeColor="accent6" w:themeShade="BF"/>
+          <w:lang w:val="en-US"/>
+        </w:rPr>
+        <w:t>token</w:t>
+      </w:r>
+    </w:p>
+    <w:p>
+      <w:pPr>
+        <w:pStyle w:val="Paragraphedeliste"/>
+        <w:numPr>
+          <w:ilvl w:val="2"/>
+          <w:numId w:val="1"/>
+        </w:numPr>
+        <w:rPr>
+          <w:i/>
+          <w:color w:val="538135" w:themeColor="accent6" w:themeShade="BF"/>
+          <w:lang w:val="en-US"/>
+        </w:rPr>
+      </w:pPr>
+      <w:r>
+        <w:rPr>
+          <w:i/>
+          <w:color w:val="538135" w:themeColor="accent6" w:themeShade="BF"/>
+          <w:lang w:val="en-US"/>
+        </w:rPr>
+        <w:t>Name</w:t>
+      </w:r>
+    </w:p>
+    <w:p>
+      <w:pPr>
+        <w:pStyle w:val="Paragraphedeliste"/>
+        <w:numPr>
+          <w:ilvl w:val="2"/>
+          <w:numId w:val="1"/>
+        </w:numPr>
+        <w:rPr>
+          <w:i/>
+          <w:color w:val="A6A6A6" w:themeColor="background1" w:themeShade="A6"/>
+          <w:lang w:val="en-US"/>
+        </w:rPr>
+      </w:pPr>
+      <w:r>
+        <w:rPr>
+          <w:i/>
+          <w:color w:val="A6A6A6" w:themeColor="background1" w:themeShade="A6"/>
+          <w:lang w:val="en-US"/>
+        </w:rPr>
+        <w:t>Type</w:t>
+      </w:r>
+    </w:p>
+    <w:p>
+      <w:pPr>
+        <w:pStyle w:val="Paragraphedeliste"/>
+        <w:numPr>
+          <w:ilvl w:val="2"/>
+          <w:numId w:val="1"/>
+        </w:numPr>
+        <w:rPr>
+          <w:i/>
+          <w:color w:val="A6A6A6" w:themeColor="background1" w:themeShade="A6"/>
+          <w:lang w:val="en-US"/>
+        </w:rPr>
+      </w:pPr>
+      <w:r>
+        <w:rPr>
+          <w:i/>
+          <w:color w:val="A6A6A6" w:themeColor="background1" w:themeShade="A6"/>
+          <w:lang w:val="en-US"/>
+        </w:rPr>
+        <w:t>Price</w:t>
+      </w:r>
       <w:bookmarkStart w:id="0" w:name="_GoBack"/>
       <w:bookmarkEnd w:id="0"/>
-      <w:r>
-        <w:rPr>
-          <w:i/>
-          <w:color w:val="0070C0"/>
-          <w:lang w:val="en-US"/>
-        </w:rPr>
-        <w:t>umber</w:t>
-      </w:r>
-    </w:p>
-    <w:p>
-      <w:pPr>
-        <w:pStyle w:val="Paragraphedeliste"/>
-        <w:ind w:left="2880"/>
-        <w:rPr>
-          <w:i/>
-          <w:color w:val="0070C0"/>
-          <w:lang w:val="en-US"/>
-        </w:rPr>
-      </w:pPr>
-    </w:p>
-    <w:p>
-      <w:pPr>
-        <w:pStyle w:val="Paragraphedeliste"/>
-        <w:numPr>
-          <w:ilvl w:val="1"/>
-          <w:numId w:val="1"/>
-        </w:numPr>
-        <w:rPr>
-          <w:lang w:val="en-US"/>
-        </w:rPr>
-      </w:pPr>
-      <w:r>
-        <w:rPr>
-          <w:lang w:val="en-US"/>
-        </w:rPr>
-        <w:t>Get meal reservation list</w:t>
-      </w:r>
-    </w:p>
-    <w:p>
-      <w:pPr>
-        <w:pStyle w:val="Paragraphedeliste"/>
-        <w:numPr>
-          <w:ilvl w:val="2"/>
-          <w:numId w:val="1"/>
-        </w:numPr>
-        <w:rPr>
-          <w:i/>
-          <w:color w:val="538135" w:themeColor="accent6" w:themeShade="BF"/>
-          <w:lang w:val="en-US"/>
-        </w:rPr>
-      </w:pPr>
-      <w:r>
-        <w:rPr>
-          <w:i/>
-          <w:color w:val="538135" w:themeColor="accent6" w:themeShade="BF"/>
-          <w:lang w:val="en-US"/>
-        </w:rPr>
-        <w:t>token</w:t>
-      </w:r>
-    </w:p>
-    <w:p>
-      <w:pPr>
-        <w:pStyle w:val="Paragraphedeliste"/>
-        <w:numPr>
-          <w:ilvl w:val="2"/>
-          <w:numId w:val="1"/>
-        </w:numPr>
-        <w:rPr>
-          <w:color w:val="538135" w:themeColor="accent6" w:themeShade="BF"/>
-          <w:lang w:val="en-US"/>
-        </w:rPr>
-      </w:pPr>
-      <w:r>
-        <w:rPr>
-          <w:color w:val="538135" w:themeColor="accent6" w:themeShade="BF"/>
-          <w:lang w:val="en-US"/>
-        </w:rPr>
-        <w:t>idReservation</w:t>
-      </w:r>
-    </w:p>
-    <w:p>
-      <w:pPr>
-        <w:pStyle w:val="Paragraphedeliste"/>
-        <w:ind w:left="2160"/>
-        <w:rPr>
-          <w:lang w:val="en-US"/>
-        </w:rPr>
-      </w:pPr>
-    </w:p>
-    <w:p>
-      <w:pPr>
-        <w:pStyle w:val="Paragraphedeliste"/>
-        <w:numPr>
-          <w:ilvl w:val="2"/>
-          <w:numId w:val="1"/>
-        </w:numPr>
-        <w:rPr>
-          <w:i/>
-          <w:color w:val="0070C0"/>
-          <w:lang w:val="en-US"/>
-        </w:rPr>
-      </w:pPr>
-      <w:r>
-        <w:rPr>
-          <w:i/>
-          <w:color w:val="0070C0"/>
-          <w:lang w:val="en-US"/>
-        </w:rPr>
-        <w:t xml:space="preserve">List of ordered </w:t>
-      </w:r>
-      <w:r>
-        <w:rPr>
-          <w:i/>
-          <w:color w:val="0070C0"/>
-          <w:lang w:val="en-US"/>
-        </w:rPr>
-        <w:t>meal</w:t>
-      </w:r>
-    </w:p>
-    <w:p>
-      <w:pPr>
-        <w:pStyle w:val="Paragraphedeliste"/>
-        <w:numPr>
-          <w:ilvl w:val="3"/>
-          <w:numId w:val="1"/>
-        </w:numPr>
-        <w:rPr>
-          <w:i/>
-          <w:color w:val="0070C0"/>
-          <w:lang w:val="en-US"/>
-        </w:rPr>
-      </w:pPr>
-      <w:r>
-        <w:rPr>
-          <w:i/>
-          <w:color w:val="0070C0"/>
-          <w:lang w:val="en-US"/>
-        </w:rPr>
-        <w:t>ID</w:t>
-      </w:r>
-    </w:p>
-    <w:p>
-      <w:pPr>
-        <w:pStyle w:val="Paragraphedeliste"/>
-        <w:numPr>
-          <w:ilvl w:val="3"/>
-          <w:numId w:val="1"/>
-        </w:numPr>
-        <w:rPr>
-          <w:i/>
-          <w:color w:val="0070C0"/>
-          <w:lang w:val="en-US"/>
-        </w:rPr>
-      </w:pPr>
-      <w:r>
-        <w:rPr>
-          <w:i/>
-          <w:color w:val="0070C0"/>
-          <w:lang w:val="en-US"/>
-        </w:rPr>
-        <w:t>name</w:t>
-      </w:r>
-    </w:p>
-    <w:p>
-      <w:pPr>
-        <w:pStyle w:val="Paragraphedeliste"/>
-        <w:numPr>
-          <w:ilvl w:val="3"/>
-          <w:numId w:val="1"/>
-        </w:numPr>
-        <w:rPr>
-          <w:i/>
-          <w:color w:val="0070C0"/>
-          <w:lang w:val="en-US"/>
-        </w:rPr>
-      </w:pPr>
-      <w:r>
-        <w:rPr>
-          <w:i/>
-          <w:color w:val="0070C0"/>
-          <w:lang w:val="en-US"/>
-        </w:rPr>
-        <w:t>number</w:t>
-      </w:r>
-    </w:p>
-    <w:p>
-      <w:pPr>
-        <w:pStyle w:val="Paragraphedeliste"/>
-        <w:ind w:left="2160"/>
-        <w:rPr>
-          <w:i/>
-          <w:lang w:val="en-US"/>
-        </w:rPr>
-      </w:pPr>
-    </w:p>
-    <w:p>
-      <w:pPr>
-        <w:pStyle w:val="Paragraphedeliste"/>
-        <w:numPr>
-          <w:ilvl w:val="1"/>
-          <w:numId w:val="1"/>
-        </w:numPr>
-        <w:rPr>
-          <w:lang w:val="en-US"/>
-        </w:rPr>
-      </w:pPr>
-      <w:r>
-        <w:rPr>
-          <w:lang w:val="en-US"/>
-        </w:rPr>
-        <w:t>Confirm reservation</w:t>
-      </w:r>
-    </w:p>
-    <w:p>
-      <w:pPr>
-        <w:pStyle w:val="Paragraphedeliste"/>
-        <w:numPr>
-          <w:ilvl w:val="2"/>
-          <w:numId w:val="1"/>
-        </w:numPr>
-        <w:rPr>
-          <w:i/>
-          <w:color w:val="538135" w:themeColor="accent6" w:themeShade="BF"/>
-          <w:lang w:val="en-US"/>
-        </w:rPr>
-      </w:pPr>
-      <w:r>
-        <w:rPr>
-          <w:i/>
-          <w:color w:val="538135" w:themeColor="accent6" w:themeShade="BF"/>
-          <w:lang w:val="en-US"/>
-        </w:rPr>
-        <w:t>token</w:t>
-      </w:r>
-    </w:p>
-    <w:p>
-      <w:pPr>
-        <w:pStyle w:val="Paragraphedeliste"/>
-        <w:numPr>
-          <w:ilvl w:val="2"/>
-          <w:numId w:val="1"/>
-        </w:numPr>
-        <w:rPr>
-          <w:i/>
-          <w:color w:val="538135" w:themeColor="accent6" w:themeShade="BF"/>
-          <w:lang w:val="en-US"/>
-        </w:rPr>
-      </w:pPr>
-      <w:r>
-        <w:rPr>
-          <w:i/>
-          <w:color w:val="538135" w:themeColor="accent6" w:themeShade="BF"/>
-          <w:lang w:val="en-US"/>
-        </w:rPr>
-        <w:t>Reservation ID</w:t>
-      </w:r>
-    </w:p>
-    <w:p>
-      <w:pPr>
-        <w:pStyle w:val="Paragraphedeliste"/>
-        <w:numPr>
-          <w:ilvl w:val="2"/>
-          <w:numId w:val="1"/>
-        </w:numPr>
-        <w:rPr>
-          <w:i/>
-          <w:color w:val="538135" w:themeColor="accent6" w:themeShade="BF"/>
-          <w:lang w:val="en-US"/>
-        </w:rPr>
-      </w:pPr>
-      <w:r>
-        <w:rPr>
-          <w:i/>
-          <w:color w:val="538135" w:themeColor="accent6" w:themeShade="BF"/>
-          <w:lang w:val="en-US"/>
-        </w:rPr>
-        <w:t>State (‘conf’ or ‘rej’)</w:t>
-      </w:r>
-    </w:p>
-    <w:p>
-      <w:pPr>
-        <w:pStyle w:val="Paragraphedeliste"/>
-        <w:ind w:left="2160"/>
-        <w:rPr>
-          <w:i/>
-          <w:color w:val="385623" w:themeColor="accent6" w:themeShade="80"/>
-          <w:lang w:val="en-US"/>
-        </w:rPr>
-      </w:pPr>
-    </w:p>
-    <w:p>
-      <w:pPr>
-        <w:pStyle w:val="Paragraphedeliste"/>
-        <w:numPr>
-          <w:ilvl w:val="1"/>
-          <w:numId w:val="1"/>
-        </w:numPr>
-        <w:rPr>
-          <w:lang w:val="en-US"/>
-        </w:rPr>
-      </w:pPr>
-      <w:r>
-        <w:rPr>
-          <w:lang w:val="en-US"/>
-        </w:rPr>
-        <w:t>SetSit</w:t>
-      </w:r>
-    </w:p>
-    <w:p>
-      <w:pPr>
-        <w:pStyle w:val="Paragraphedeliste"/>
-        <w:numPr>
-          <w:ilvl w:val="2"/>
-          <w:numId w:val="1"/>
-        </w:numPr>
-        <w:rPr>
-          <w:i/>
-          <w:color w:val="538135" w:themeColor="accent6" w:themeShade="BF"/>
-          <w:lang w:val="en-US"/>
-        </w:rPr>
-      </w:pPr>
-      <w:r>
-        <w:rPr>
-          <w:i/>
-          <w:color w:val="538135" w:themeColor="accent6" w:themeShade="BF"/>
-          <w:lang w:val="en-US"/>
-        </w:rPr>
-        <w:t>token</w:t>
-      </w:r>
-    </w:p>
-    <w:p>
-      <w:pPr>
-        <w:pStyle w:val="Paragraphedeliste"/>
-        <w:numPr>
-          <w:ilvl w:val="2"/>
-          <w:numId w:val="1"/>
-        </w:numPr>
-        <w:rPr>
-          <w:color w:val="538135" w:themeColor="accent6" w:themeShade="BF"/>
-          <w:lang w:val="en-US"/>
-        </w:rPr>
-      </w:pPr>
-      <w:r>
-        <w:rPr>
-          <w:color w:val="538135" w:themeColor="accent6" w:themeShade="BF"/>
-          <w:lang w:val="en-US"/>
-        </w:rPr>
-        <w:t>Reservation ID</w:t>
-      </w:r>
-    </w:p>
-    <w:p>
-      <w:pPr>
-        <w:pStyle w:val="Paragraphedeliste"/>
-        <w:numPr>
-          <w:ilvl w:val="2"/>
-          <w:numId w:val="1"/>
-        </w:numPr>
-        <w:rPr>
-          <w:i/>
-          <w:lang w:val="en-US"/>
-        </w:rPr>
-      </w:pPr>
-      <w:r>
-        <w:rPr>
-          <w:i/>
-          <w:color w:val="538135" w:themeColor="accent6" w:themeShade="BF"/>
-          <w:lang w:val="en-US"/>
-        </w:rPr>
-        <w:t>sitNumber</w:t>
-      </w:r>
-    </w:p>
-    <w:p>
-      <w:pPr>
-        <w:pStyle w:val="Paragraphedeliste"/>
-        <w:ind w:left="1440"/>
-        <w:rPr>
-          <w:lang w:val="en-US"/>
-        </w:rPr>
-      </w:pPr>
-    </w:p>
-    <w:p>
-      <w:pPr>
-        <w:pStyle w:val="Paragraphedeliste"/>
-        <w:numPr>
-          <w:ilvl w:val="1"/>
-          <w:numId w:val="1"/>
-        </w:numPr>
-        <w:rPr>
-          <w:highlight w:val="yellow"/>
-          <w:lang w:val="en-US"/>
-        </w:rPr>
-      </w:pPr>
-      <w:r>
-        <w:rPr>
-          <w:highlight w:val="yellow"/>
-          <w:lang w:val="en-US"/>
-        </w:rPr>
-        <w:t>Check</w:t>
-      </w:r>
-    </w:p>
-    <w:p>
-      <w:pPr>
-        <w:pStyle w:val="Paragraphedeliste"/>
-        <w:numPr>
-          <w:ilvl w:val="2"/>
-          <w:numId w:val="1"/>
-        </w:numPr>
-        <w:rPr>
-          <w:i/>
-          <w:color w:val="538135" w:themeColor="accent6" w:themeShade="BF"/>
-          <w:lang w:val="en-US"/>
-        </w:rPr>
-      </w:pPr>
-      <w:r>
-        <w:rPr>
-          <w:i/>
-          <w:color w:val="538135" w:themeColor="accent6" w:themeShade="BF"/>
-          <w:lang w:val="en-US"/>
-        </w:rPr>
-        <w:t>Token</w:t>
-      </w:r>
-    </w:p>
-    <w:p>
-      <w:pPr>
-        <w:pStyle w:val="Paragraphedeliste"/>
-        <w:numPr>
-          <w:ilvl w:val="2"/>
-          <w:numId w:val="1"/>
-        </w:numPr>
-        <w:rPr>
-          <w:lang w:val="en-US"/>
-        </w:rPr>
-      </w:pPr>
-      <w:r>
-        <w:rPr>
-          <w:i/>
-          <w:color w:val="538135" w:themeColor="accent6" w:themeShade="BF"/>
-          <w:lang w:val="en-US"/>
-        </w:rPr>
-        <w:t>Reservation ID</w:t>
-      </w:r>
-      <w:r>
-        <w:rPr>
-          <w:lang w:val="en-US"/>
-        </w:rPr>
-        <w:br/>
-      </w:r>
-    </w:p>
-    <w:p>
-      <w:pPr>
-        <w:pStyle w:val="Paragraphedeliste"/>
-        <w:numPr>
-          <w:ilvl w:val="1"/>
-          <w:numId w:val="1"/>
-        </w:numPr>
-        <w:rPr>
-          <w:lang w:val="en-US"/>
-        </w:rPr>
-      </w:pPr>
-      <w:r>
-        <w:rPr>
-          <w:lang w:val="en-US"/>
-        </w:rPr>
-        <w:t>Add meal</w:t>
-      </w:r>
-    </w:p>
-    <w:p>
-      <w:pPr>
-        <w:pStyle w:val="Paragraphedeliste"/>
-        <w:numPr>
-          <w:ilvl w:val="2"/>
-          <w:numId w:val="1"/>
-        </w:numPr>
-        <w:rPr>
-          <w:i/>
-          <w:color w:val="538135" w:themeColor="accent6" w:themeShade="BF"/>
-          <w:lang w:val="en-US"/>
-        </w:rPr>
-      </w:pPr>
-      <w:r>
-        <w:rPr>
-          <w:i/>
-          <w:color w:val="538135" w:themeColor="accent6" w:themeShade="BF"/>
-          <w:lang w:val="en-US"/>
-        </w:rPr>
-        <w:t>token</w:t>
-      </w:r>
-    </w:p>
-    <w:p>
-      <w:pPr>
-        <w:pStyle w:val="Paragraphedeliste"/>
-        <w:numPr>
-          <w:ilvl w:val="2"/>
-          <w:numId w:val="1"/>
-        </w:numPr>
-        <w:rPr>
-          <w:i/>
-          <w:color w:val="538135" w:themeColor="accent6" w:themeShade="BF"/>
-          <w:lang w:val="en-US"/>
-        </w:rPr>
-      </w:pPr>
-      <w:r>
-        <w:rPr>
-          <w:i/>
-          <w:color w:val="538135" w:themeColor="accent6" w:themeShade="BF"/>
-          <w:lang w:val="en-US"/>
-        </w:rPr>
-        <w:t>Name</w:t>
-      </w:r>
-    </w:p>
-    <w:p>
-      <w:pPr>
-        <w:pStyle w:val="Paragraphedeliste"/>
-        <w:numPr>
-          <w:ilvl w:val="2"/>
-          <w:numId w:val="1"/>
-        </w:numPr>
-        <w:rPr>
-          <w:i/>
-          <w:color w:val="A6A6A6" w:themeColor="background1" w:themeShade="A6"/>
-          <w:lang w:val="en-US"/>
-        </w:rPr>
-      </w:pPr>
-      <w:r>
-        <w:rPr>
-          <w:i/>
-          <w:color w:val="A6A6A6" w:themeColor="background1" w:themeShade="A6"/>
-          <w:lang w:val="en-US"/>
-        </w:rPr>
-        <w:t>Type</w:t>
-      </w:r>
     </w:p>
     <w:p>
       <w:pPr>
@@ -3294,6 +3437,7 @@
           <w:color w:val="538135" w:themeColor="accent6" w:themeShade="BF"/>
           <w:lang w:val="en-US"/>
         </w:rPr>
+        <w:lastRenderedPageBreak/>
         <w:t>D</w:t>
       </w:r>
       <w:r>
@@ -3346,7 +3490,6 @@
           <w:color w:val="538135" w:themeColor="accent6" w:themeShade="BF"/>
           <w:lang w:val="en-US"/>
         </w:rPr>
-        <w:lastRenderedPageBreak/>
         <w:t>Date end</w:t>
       </w:r>
     </w:p>

</xml_diff>

<commit_message>
get restaurant info + added token input for menu
</commit_message>
<xml_diff>
--- a/commands.docx
+++ b/commands.docx
@@ -3054,94 +3054,126 @@
         </w:rPr>
         <w:t>Price</w:t>
       </w:r>
+    </w:p>
+    <w:p>
+      <w:pPr>
+        <w:pStyle w:val="Paragraphedeliste"/>
+        <w:ind w:left="2160"/>
+        <w:rPr>
+          <w:i/>
+          <w:lang w:val="en-US"/>
+        </w:rPr>
+      </w:pPr>
+    </w:p>
+    <w:p>
+      <w:pPr>
+        <w:pStyle w:val="Paragraphedeliste"/>
+        <w:numPr>
+          <w:ilvl w:val="1"/>
+          <w:numId w:val="1"/>
+        </w:numPr>
+        <w:rPr>
+          <w:lang w:val="en-US"/>
+        </w:rPr>
+      </w:pPr>
+      <w:r>
+        <w:rPr>
+          <w:lang w:val="en-US"/>
+        </w:rPr>
+        <w:t>Delete meal</w:t>
+      </w:r>
+    </w:p>
+    <w:p>
+      <w:pPr>
+        <w:pStyle w:val="Paragraphedeliste"/>
+        <w:numPr>
+          <w:ilvl w:val="2"/>
+          <w:numId w:val="1"/>
+        </w:numPr>
+        <w:rPr>
+          <w:i/>
+          <w:color w:val="538135" w:themeColor="accent6" w:themeShade="BF"/>
+          <w:lang w:val="en-US"/>
+        </w:rPr>
+      </w:pPr>
+      <w:r>
+        <w:rPr>
+          <w:i/>
+          <w:color w:val="538135" w:themeColor="accent6" w:themeShade="BF"/>
+          <w:lang w:val="en-US"/>
+        </w:rPr>
+        <w:t>token</w:t>
+      </w:r>
+    </w:p>
+    <w:p>
+      <w:pPr>
+        <w:pStyle w:val="Paragraphedeliste"/>
+        <w:numPr>
+          <w:ilvl w:val="2"/>
+          <w:numId w:val="1"/>
+        </w:numPr>
+        <w:rPr>
+          <w:i/>
+          <w:color w:val="538135" w:themeColor="accent6" w:themeShade="BF"/>
+          <w:lang w:val="en-US"/>
+        </w:rPr>
+      </w:pPr>
+      <w:r>
+        <w:rPr>
+          <w:i/>
+          <w:color w:val="538135" w:themeColor="accent6" w:themeShade="BF"/>
+          <w:lang w:val="en-US"/>
+        </w:rPr>
+        <w:t>Meal Id</w:t>
+      </w:r>
+    </w:p>
+    <w:p>
+      <w:pPr>
+        <w:pStyle w:val="Paragraphedeliste"/>
+        <w:ind w:left="1440"/>
+        <w:rPr>
+          <w:i/>
+          <w:color w:val="538135" w:themeColor="accent6" w:themeShade="BF"/>
+          <w:lang w:val="en-US"/>
+        </w:rPr>
+      </w:pPr>
+    </w:p>
+    <w:p>
+      <w:pPr>
+        <w:pStyle w:val="Paragraphedeliste"/>
+        <w:numPr>
+          <w:ilvl w:val="1"/>
+          <w:numId w:val="1"/>
+        </w:numPr>
+        <w:rPr>
+          <w:i/>
+          <w:color w:val="538135" w:themeColor="accent6" w:themeShade="BF"/>
+          <w:lang w:val="en-US"/>
+        </w:rPr>
+      </w:pPr>
+      <w:r>
+        <w:rPr>
+          <w:lang w:val="en-US"/>
+        </w:rPr>
+        <w:t>Get restaurant info</w:t>
+      </w:r>
+    </w:p>
+    <w:p>
+      <w:pPr>
+        <w:pStyle w:val="Paragraphedeliste"/>
+        <w:ind w:left="1440"/>
+        <w:rPr>
+          <w:i/>
+          <w:color w:val="538135" w:themeColor="accent6" w:themeShade="BF"/>
+          <w:lang w:val="en-US"/>
+        </w:rPr>
+      </w:pPr>
       <w:bookmarkStart w:id="0" w:name="_GoBack"/>
       <w:bookmarkEnd w:id="0"/>
     </w:p>
     <w:p>
       <w:pPr>
         <w:pStyle w:val="Paragraphedeliste"/>
-        <w:ind w:left="2160"/>
-        <w:rPr>
-          <w:i/>
-          <w:lang w:val="en-US"/>
-        </w:rPr>
-      </w:pPr>
-    </w:p>
-    <w:p>
-      <w:pPr>
-        <w:pStyle w:val="Paragraphedeliste"/>
-        <w:numPr>
-          <w:ilvl w:val="1"/>
-          <w:numId w:val="1"/>
-        </w:numPr>
-        <w:rPr>
-          <w:lang w:val="en-US"/>
-        </w:rPr>
-      </w:pPr>
-      <w:r>
-        <w:rPr>
-          <w:lang w:val="en-US"/>
-        </w:rPr>
-        <w:t>Delete meal</w:t>
-      </w:r>
-    </w:p>
-    <w:p>
-      <w:pPr>
-        <w:pStyle w:val="Paragraphedeliste"/>
-        <w:numPr>
-          <w:ilvl w:val="2"/>
-          <w:numId w:val="1"/>
-        </w:numPr>
-        <w:rPr>
-          <w:i/>
-          <w:color w:val="538135" w:themeColor="accent6" w:themeShade="BF"/>
-          <w:lang w:val="en-US"/>
-        </w:rPr>
-      </w:pPr>
-      <w:r>
-        <w:rPr>
-          <w:i/>
-          <w:color w:val="538135" w:themeColor="accent6" w:themeShade="BF"/>
-          <w:lang w:val="en-US"/>
-        </w:rPr>
-        <w:t>token</w:t>
-      </w:r>
-    </w:p>
-    <w:p>
-      <w:pPr>
-        <w:pStyle w:val="Paragraphedeliste"/>
-        <w:numPr>
-          <w:ilvl w:val="2"/>
-          <w:numId w:val="1"/>
-        </w:numPr>
-        <w:rPr>
-          <w:i/>
-          <w:color w:val="538135" w:themeColor="accent6" w:themeShade="BF"/>
-          <w:lang w:val="en-US"/>
-        </w:rPr>
-      </w:pPr>
-      <w:r>
-        <w:rPr>
-          <w:i/>
-          <w:color w:val="538135" w:themeColor="accent6" w:themeShade="BF"/>
-          <w:lang w:val="en-US"/>
-        </w:rPr>
-        <w:t>Meal Id</w:t>
-      </w:r>
-    </w:p>
-    <w:p>
-      <w:pPr>
-        <w:pStyle w:val="Paragraphedeliste"/>
-        <w:ind w:left="2160"/>
-        <w:rPr>
-          <w:i/>
-          <w:lang w:val="en-US"/>
-        </w:rPr>
-      </w:pPr>
-    </w:p>
-    <w:p>
-      <w:pPr>
-        <w:pStyle w:val="Paragraphedeliste"/>
         <w:numPr>
           <w:ilvl w:val="1"/>
           <w:numId w:val="1"/>
@@ -3385,6 +3417,7 @@
           <w:color w:val="538135" w:themeColor="accent6" w:themeShade="BF"/>
           <w:lang w:val="en-US"/>
         </w:rPr>
+        <w:lastRenderedPageBreak/>
         <w:t>Token</w:t>
       </w:r>
     </w:p>
@@ -3437,7 +3470,6 @@
           <w:color w:val="538135" w:themeColor="accent6" w:themeShade="BF"/>
           <w:lang w:val="en-US"/>
         </w:rPr>
-        <w:lastRenderedPageBreak/>
         <w:t>D</w:t>
       </w:r>
       <w:r>

</xml_diff>

<commit_message>
debug get resto info
</commit_message>
<xml_diff>
--- a/commands.docx
+++ b/commands.docx
@@ -444,7 +444,6 @@
           <w:lang w:val="en-US"/>
         </w:rPr>
       </w:pPr>
-      <w:proofErr w:type="spellStart"/>
       <w:r>
         <w:rPr>
           <w:i/>
@@ -461,7 +460,6 @@
         </w:rPr>
         <w:t>Name</w:t>
       </w:r>
-      <w:proofErr w:type="spellEnd"/>
     </w:p>
     <w:p>
       <w:pPr>
@@ -1819,23 +1817,13 @@
           <w:lang w:val="en-US"/>
         </w:rPr>
       </w:pPr>
-      <w:proofErr w:type="spellStart"/>
-      <w:r>
-        <w:rPr>
-          <w:i/>
-          <w:color w:val="538135" w:themeColor="accent6" w:themeShade="BF"/>
-          <w:lang w:val="en-US"/>
-        </w:rPr>
-        <w:t>MealReservation</w:t>
-      </w:r>
-      <w:proofErr w:type="spellEnd"/>
-      <w:r>
-        <w:rPr>
-          <w:i/>
-          <w:color w:val="538135" w:themeColor="accent6" w:themeShade="BF"/>
-          <w:lang w:val="en-US"/>
-        </w:rPr>
-        <w:t xml:space="preserve"> ID</w:t>
+      <w:r>
+        <w:rPr>
+          <w:i/>
+          <w:color w:val="538135" w:themeColor="accent6" w:themeShade="BF"/>
+          <w:lang w:val="en-US"/>
+        </w:rPr>
+        <w:t>MealReservation ID</w:t>
       </w:r>
     </w:p>
     <w:p>
@@ -2493,7 +2481,6 @@
           <w:lang w:val="en-US"/>
         </w:rPr>
       </w:pPr>
-      <w:proofErr w:type="spellStart"/>
       <w:r>
         <w:rPr>
           <w:color w:val="538135" w:themeColor="accent6" w:themeShade="BF"/>
@@ -2501,7 +2488,6 @@
         </w:rPr>
         <w:t>idReservation</w:t>
       </w:r>
-      <w:proofErr w:type="spellEnd"/>
     </w:p>
     <w:p>
       <w:pPr>
@@ -2737,43 +2723,7 @@
           <w:color w:val="538135" w:themeColor="accent6" w:themeShade="BF"/>
           <w:lang w:val="en-US"/>
         </w:rPr>
-        <w:t>State (‘</w:t>
-      </w:r>
-      <w:proofErr w:type="spellStart"/>
-      <w:r>
-        <w:rPr>
-          <w:i/>
-          <w:color w:val="538135" w:themeColor="accent6" w:themeShade="BF"/>
-          <w:lang w:val="en-US"/>
-        </w:rPr>
-        <w:t>conf</w:t>
-      </w:r>
-      <w:proofErr w:type="spellEnd"/>
-      <w:r>
-        <w:rPr>
-          <w:i/>
-          <w:color w:val="538135" w:themeColor="accent6" w:themeShade="BF"/>
-          <w:lang w:val="en-US"/>
-        </w:rPr>
-        <w:t>’ or ‘</w:t>
-      </w:r>
-      <w:proofErr w:type="spellStart"/>
-      <w:r>
-        <w:rPr>
-          <w:i/>
-          <w:color w:val="538135" w:themeColor="accent6" w:themeShade="BF"/>
-          <w:lang w:val="en-US"/>
-        </w:rPr>
-        <w:t>rej</w:t>
-      </w:r>
-      <w:proofErr w:type="spellEnd"/>
-      <w:r>
-        <w:rPr>
-          <w:i/>
-          <w:color w:val="538135" w:themeColor="accent6" w:themeShade="BF"/>
-          <w:lang w:val="en-US"/>
-        </w:rPr>
-        <w:t>’)</w:t>
+        <w:t>State (‘conf’ or ‘rej’)</w:t>
       </w:r>
     </w:p>
     <w:p>
@@ -2798,14 +2748,12 @@
           <w:lang w:val="en-US"/>
         </w:rPr>
       </w:pPr>
-      <w:proofErr w:type="spellStart"/>
       <w:r>
         <w:rPr>
           <w:lang w:val="en-US"/>
         </w:rPr>
         <w:t>SetSit</w:t>
       </w:r>
-      <w:proofErr w:type="spellEnd"/>
     </w:p>
     <w:p>
       <w:pPr>
@@ -2861,7 +2809,6 @@
           <w:lang w:val="en-US"/>
         </w:rPr>
       </w:pPr>
-      <w:proofErr w:type="spellStart"/>
       <w:r>
         <w:rPr>
           <w:i/>
@@ -2870,7 +2817,6 @@
         </w:rPr>
         <w:t>sitNumber</w:t>
       </w:r>
-      <w:proofErr w:type="spellEnd"/>
     </w:p>
     <w:p>
       <w:pPr>
@@ -2986,7 +2932,15 @@
           <w:color w:val="538135" w:themeColor="accent6" w:themeShade="BF"/>
           <w:lang w:val="en-US"/>
         </w:rPr>
-        <w:t>token</w:t>
+        <w:t>T</w:t>
+      </w:r>
+      <w:r>
+        <w:rPr>
+          <w:i/>
+          <w:color w:val="538135" w:themeColor="accent6" w:themeShade="BF"/>
+          <w:lang w:val="en-US"/>
+        </w:rPr>
+        <w:t>oken</w:t>
       </w:r>
     </w:p>
     <w:p>
@@ -3102,7 +3056,15 @@
           <w:color w:val="538135" w:themeColor="accent6" w:themeShade="BF"/>
           <w:lang w:val="en-US"/>
         </w:rPr>
-        <w:t>token</w:t>
+        <w:t>T</w:t>
+      </w:r>
+      <w:r>
+        <w:rPr>
+          <w:i/>
+          <w:color w:val="538135" w:themeColor="accent6" w:themeShade="BF"/>
+          <w:lang w:val="en-US"/>
+        </w:rPr>
+        <w:t>oken</w:t>
       </w:r>
     </w:p>
     <w:p>
@@ -3161,19 +3123,214 @@
     <w:p>
       <w:pPr>
         <w:pStyle w:val="Paragraphedeliste"/>
-        <w:ind w:left="1440"/>
-        <w:rPr>
-          <w:i/>
-          <w:color w:val="538135" w:themeColor="accent6" w:themeShade="BF"/>
-          <w:lang w:val="en-US"/>
-        </w:rPr>
-      </w:pPr>
+        <w:numPr>
+          <w:ilvl w:val="2"/>
+          <w:numId w:val="1"/>
+        </w:numPr>
+        <w:rPr>
+          <w:i/>
+          <w:color w:val="538135" w:themeColor="accent6" w:themeShade="BF"/>
+          <w:lang w:val="en-US"/>
+        </w:rPr>
+      </w:pPr>
+      <w:r>
+        <w:rPr>
+          <w:i/>
+          <w:color w:val="538135" w:themeColor="accent6" w:themeShade="BF"/>
+          <w:lang w:val="en-US"/>
+        </w:rPr>
+        <w:t>T</w:t>
+      </w:r>
+      <w:r>
+        <w:rPr>
+          <w:i/>
+          <w:color w:val="538135" w:themeColor="accent6" w:themeShade="BF"/>
+          <w:lang w:val="en-US"/>
+        </w:rPr>
+        <w:t>oken</w:t>
+      </w:r>
+    </w:p>
+    <w:p>
+      <w:pPr>
+        <w:pStyle w:val="Paragraphedeliste"/>
+        <w:ind w:left="2160"/>
+        <w:rPr>
+          <w:i/>
+          <w:color w:val="538135" w:themeColor="accent6" w:themeShade="BF"/>
+          <w:lang w:val="en-US"/>
+        </w:rPr>
+      </w:pPr>
+    </w:p>
+    <w:p>
+      <w:pPr>
+        <w:pStyle w:val="Paragraphedeliste"/>
+        <w:numPr>
+          <w:ilvl w:val="2"/>
+          <w:numId w:val="1"/>
+        </w:numPr>
+        <w:rPr>
+          <w:i/>
+          <w:color w:val="0070C0"/>
+          <w:lang w:val="en-US"/>
+        </w:rPr>
+      </w:pPr>
+      <w:r>
+        <w:rPr>
+          <w:i/>
+          <w:color w:val="0070C0"/>
+          <w:lang w:val="en-US"/>
+        </w:rPr>
+        <w:t>Restaurant info</w:t>
+      </w:r>
+    </w:p>
+    <w:p>
+      <w:pPr>
+        <w:pStyle w:val="Paragraphedeliste"/>
+        <w:numPr>
+          <w:ilvl w:val="3"/>
+          <w:numId w:val="1"/>
+        </w:numPr>
+        <w:rPr>
+          <w:i/>
+          <w:color w:val="0070C0"/>
+          <w:lang w:val="en-US"/>
+        </w:rPr>
+      </w:pPr>
+      <w:r>
+        <w:rPr>
+          <w:i/>
+          <w:color w:val="0070C0"/>
+          <w:lang w:val="en-US"/>
+        </w:rPr>
+        <w:t>name</w:t>
+      </w:r>
+    </w:p>
+    <w:p>
+      <w:pPr>
+        <w:pStyle w:val="Paragraphedeliste"/>
+        <w:numPr>
+          <w:ilvl w:val="3"/>
+          <w:numId w:val="1"/>
+        </w:numPr>
+        <w:rPr>
+          <w:i/>
+          <w:color w:val="0070C0"/>
+          <w:lang w:val="en-US"/>
+        </w:rPr>
+      </w:pPr>
+      <w:r>
+        <w:rPr>
+          <w:i/>
+          <w:color w:val="0070C0"/>
+          <w:lang w:val="en-US"/>
+        </w:rPr>
+        <w:t>loginName</w:t>
+      </w:r>
+    </w:p>
+    <w:p>
+      <w:pPr>
+        <w:pStyle w:val="Paragraphedeliste"/>
+        <w:numPr>
+          <w:ilvl w:val="3"/>
+          <w:numId w:val="1"/>
+        </w:numPr>
+        <w:rPr>
+          <w:i/>
+          <w:color w:val="0070C0"/>
+          <w:lang w:val="en-US"/>
+        </w:rPr>
+      </w:pPr>
+      <w:r>
+        <w:rPr>
+          <w:i/>
+          <w:color w:val="0070C0"/>
+          <w:lang w:val="en-US"/>
+        </w:rPr>
+        <w:t>address</w:t>
+      </w:r>
+    </w:p>
+    <w:p>
+      <w:pPr>
+        <w:pStyle w:val="Paragraphedeliste"/>
+        <w:numPr>
+          <w:ilvl w:val="3"/>
+          <w:numId w:val="1"/>
+        </w:numPr>
+        <w:rPr>
+          <w:i/>
+          <w:color w:val="0070C0"/>
+          <w:lang w:val="en-US"/>
+        </w:rPr>
+      </w:pPr>
+      <w:r>
+        <w:rPr>
+          <w:i/>
+          <w:color w:val="0070C0"/>
+          <w:lang w:val="en-US"/>
+        </w:rPr>
+        <w:t>location</w:t>
+      </w:r>
+    </w:p>
+    <w:p>
+      <w:pPr>
+        <w:pStyle w:val="Paragraphedeliste"/>
+        <w:numPr>
+          <w:ilvl w:val="3"/>
+          <w:numId w:val="1"/>
+        </w:numPr>
+        <w:rPr>
+          <w:i/>
+          <w:color w:val="0070C0"/>
+          <w:lang w:val="en-US"/>
+        </w:rPr>
+      </w:pPr>
+      <w:r>
+        <w:rPr>
+          <w:i/>
+          <w:color w:val="0070C0"/>
+          <w:lang w:val="en-US"/>
+        </w:rPr>
+        <w:t>tel</w:t>
+      </w:r>
+    </w:p>
+    <w:p>
+      <w:pPr>
+        <w:pStyle w:val="Paragraphedeliste"/>
+        <w:numPr>
+          <w:ilvl w:val="3"/>
+          <w:numId w:val="1"/>
+        </w:numPr>
+        <w:rPr>
+          <w:i/>
+          <w:color w:val="0070C0"/>
+          <w:lang w:val="en-US"/>
+        </w:rPr>
+      </w:pPr>
+      <w:r>
+        <w:rPr>
+          <w:i/>
+          <w:color w:val="0070C0"/>
+          <w:lang w:val="en-US"/>
+        </w:rPr>
+        <w:t>description</w:t>
+      </w:r>
       <w:bookmarkStart w:id="0" w:name="_GoBack"/>
       <w:bookmarkEnd w:id="0"/>
     </w:p>
     <w:p>
       <w:pPr>
         <w:pStyle w:val="Paragraphedeliste"/>
+        <w:ind w:left="1440"/>
+        <w:rPr>
+          <w:i/>
+          <w:color w:val="538135" w:themeColor="accent6" w:themeShade="BF"/>
+          <w:lang w:val="en-US"/>
+        </w:rPr>
+      </w:pPr>
+    </w:p>
+    <w:p>
+      <w:pPr>
+        <w:pStyle w:val="Paragraphedeliste"/>
         <w:numPr>
           <w:ilvl w:val="1"/>
           <w:numId w:val="1"/>
@@ -3187,6 +3344,7 @@
         <w:rPr>
           <w:lang w:val="en-US"/>
         </w:rPr>
+        <w:lastRenderedPageBreak/>
         <w:t xml:space="preserve">Update </w:t>
       </w:r>
       <w:r>
@@ -3417,7 +3575,6 @@
           <w:color w:val="538135" w:themeColor="accent6" w:themeShade="BF"/>
           <w:lang w:val="en-US"/>
         </w:rPr>
-        <w:lastRenderedPageBreak/>
         <w:t>Token</w:t>
       </w:r>
     </w:p>

</xml_diff>